<commit_message>
need to fixed report of work
</commit_message>
<xml_diff>
--- a/public/reports/work.docx
+++ b/public/reports/work.docx
@@ -75,6 +75,401 @@
           <w:szCs w:val="24"/>
         </w:rPr>
         <w:t xml:space="preserve">Все дома, закрепленные за ЖЭУ, обеспечены холодной, горячей водой, отоплением, электроэнергией, канализация в рабочем состоянии, за исключением: </w:t>
+      </w:r>
+    </w:p>
+    <w:tbl>
+      <w:tblPr>
+        <w:tblStyle w:val="a3"/>
+        <w:tblW w:w="0" w:type="auto"/>
+        <w:tblInd w:w="720" w:type="dxa"/>
+        <w:tblLook w:val="04A0" w:firstRow="1" w:lastRow="0" w:firstColumn="1" w:lastColumn="0" w:noHBand="0" w:noVBand="1"/>
+      </w:tblPr>
+      <w:tblGrid>
+        <w:gridCol w:w="3391"/>
+        <w:gridCol w:w="4696"/>
+      </w:tblGrid>
+      <w:tr>
+        <w:trPr>
+          <w:trHeight w:val="284"/>
+        </w:trPr>
+        <w:tc>
+          <w:tcPr>
+            <w:tcW w:w="3391" w:type="dxa"/>
+            <w:tcBorders>
+              <w:top w:val="nil"/>
+              <w:left w:val="nil"/>
+              <w:bottom w:val="nil"/>
+              <w:right w:val="nil"/>
+            </w:tcBorders>
+            <w:vAlign w:val="center"/>
+          </w:tcPr>
+          <w:p>
+            <w:pPr>
+              <w:pStyle w:val="a4"/>
+              <w:spacing w:after="0" w:line="360" w:lineRule="auto"/>
+              <w:ind w:left="0"/>
+              <w:rPr>
+                <w:sz w:val="24"/>
+                <w:szCs w:val="24"/>
+              </w:rPr>
+            </w:pPr>
+            <w:r>
+              <w:rPr>
+                <w:sz w:val="24"/>
+                <w:szCs w:val="24"/>
+                <w:lang w:val="en-US"/>
+              </w:rPr>
+              <w:t xml:space="preserve">- </w:t>
+            </w:r>
+            <w:r>
+              <w:rPr>
+                <w:sz w:val="24"/>
+                <w:szCs w:val="24"/>
+              </w:rPr>
+              <w:t>по холодной воде отключено</w:t>
+            </w:r>
+          </w:p>
+        </w:tc>
+        <w:tc>
+          <w:tcPr>
+            <w:tcW w:w="4696" w:type="dxa"/>
+            <w:tcBorders>
+              <w:top w:val="nil"/>
+              <w:left w:val="nil"/>
+              <w:bottom w:val="nil"/>
+              <w:right w:val="nil"/>
+            </w:tcBorders>
+            <w:vAlign w:val="center"/>
+          </w:tcPr>
+          <w:p>
+            <w:pPr>
+              <w:pStyle w:val="a4"/>
+              <w:spacing w:after="0" w:line="360" w:lineRule="auto"/>
+              <w:ind w:left="0"/>
+              <w:rPr>
+                <w:sz w:val="24"/>
+                <w:szCs w:val="24"/>
+              </w:rPr>
+            </w:pPr>
+            <w:r>
+              <w:rPr>
+                <w:sz w:val="24"/>
+                <w:szCs w:val="24"/>
+              </w:rPr>
+              <w:t>${</w:t>
+            </w:r>
+            <w:r>
+              <w:rPr>
+                <w:sz w:val="24"/>
+                <w:szCs w:val="24"/>
+                <w:lang w:val="en-US"/>
+              </w:rPr>
+              <w:t>crane</w:t>
+            </w:r>
+            <w:r>
+              <w:rPr>
+                <w:sz w:val="24"/>
+                <w:szCs w:val="24"/>
+              </w:rPr>
+              <w:t>_</w:t>
+            </w:r>
+            <w:proofErr w:type="spellStart"/>
+            <w:r>
+              <w:rPr>
+                <w:sz w:val="24"/>
+                <w:szCs w:val="24"/>
+                <w:lang w:val="en-US"/>
+              </w:rPr>
+              <w:t>cw</w:t>
+            </w:r>
+            <w:proofErr w:type="spellEnd"/>
+            <w:r>
+              <w:rPr>
+                <w:sz w:val="24"/>
+                <w:szCs w:val="24"/>
+              </w:rPr>
+              <w:t>}</w:t>
+            </w:r>
+            <w:r>
+              <w:rPr>
+                <w:sz w:val="24"/>
+                <w:szCs w:val="24"/>
+              </w:rPr>
+              <w:t>;</w:t>
+            </w:r>
+          </w:p>
+        </w:tc>
+      </w:tr>
+      <w:tr>
+        <w:trPr>
+          <w:trHeight w:val="284"/>
+        </w:trPr>
+        <w:tc>
+          <w:tcPr>
+            <w:tcW w:w="3391" w:type="dxa"/>
+            <w:tcBorders>
+              <w:top w:val="nil"/>
+              <w:left w:val="nil"/>
+              <w:bottom w:val="nil"/>
+              <w:right w:val="nil"/>
+            </w:tcBorders>
+            <w:vAlign w:val="center"/>
+          </w:tcPr>
+          <w:p>
+            <w:pPr>
+              <w:pStyle w:val="a4"/>
+              <w:spacing w:after="0" w:line="360" w:lineRule="auto"/>
+              <w:ind w:left="0"/>
+              <w:rPr>
+                <w:sz w:val="24"/>
+                <w:szCs w:val="24"/>
+              </w:rPr>
+            </w:pPr>
+            <w:r>
+              <w:rPr>
+                <w:sz w:val="24"/>
+                <w:szCs w:val="24"/>
+                <w:lang w:val="en-US"/>
+              </w:rPr>
+              <w:t xml:space="preserve">- </w:t>
+            </w:r>
+            <w:r>
+              <w:rPr>
+                <w:sz w:val="24"/>
+                <w:szCs w:val="24"/>
+              </w:rPr>
+              <w:t xml:space="preserve">по </w:t>
+            </w:r>
+            <w:r>
+              <w:rPr>
+                <w:sz w:val="24"/>
+                <w:szCs w:val="24"/>
+              </w:rPr>
+              <w:t>горячей</w:t>
+            </w:r>
+            <w:r>
+              <w:rPr>
+                <w:sz w:val="24"/>
+                <w:szCs w:val="24"/>
+              </w:rPr>
+              <w:t xml:space="preserve"> воде отключено</w:t>
+            </w:r>
+          </w:p>
+        </w:tc>
+        <w:tc>
+          <w:tcPr>
+            <w:tcW w:w="4696" w:type="dxa"/>
+            <w:tcBorders>
+              <w:top w:val="nil"/>
+              <w:left w:val="nil"/>
+              <w:bottom w:val="nil"/>
+              <w:right w:val="nil"/>
+            </w:tcBorders>
+            <w:vAlign w:val="center"/>
+          </w:tcPr>
+          <w:p>
+            <w:pPr>
+              <w:pStyle w:val="a4"/>
+              <w:spacing w:after="0" w:line="360" w:lineRule="auto"/>
+              <w:ind w:left="0"/>
+              <w:rPr>
+                <w:sz w:val="24"/>
+                <w:szCs w:val="24"/>
+              </w:rPr>
+            </w:pPr>
+            <w:r>
+              <w:rPr>
+                <w:sz w:val="24"/>
+                <w:szCs w:val="24"/>
+              </w:rPr>
+              <w:t>${</w:t>
+            </w:r>
+            <w:r>
+              <w:rPr>
+                <w:sz w:val="24"/>
+                <w:szCs w:val="24"/>
+                <w:lang w:val="en-US"/>
+              </w:rPr>
+              <w:t>crane</w:t>
+            </w:r>
+            <w:r>
+              <w:rPr>
+                <w:sz w:val="24"/>
+                <w:szCs w:val="24"/>
+              </w:rPr>
+              <w:t>_</w:t>
+            </w:r>
+            <w:proofErr w:type="spellStart"/>
+            <w:r>
+              <w:rPr>
+                <w:sz w:val="24"/>
+                <w:szCs w:val="24"/>
+                <w:lang w:val="en-US"/>
+              </w:rPr>
+              <w:t>hw</w:t>
+            </w:r>
+            <w:proofErr w:type="spellEnd"/>
+            <w:r>
+              <w:rPr>
+                <w:sz w:val="24"/>
+                <w:szCs w:val="24"/>
+              </w:rPr>
+              <w:t>}</w:t>
+            </w:r>
+            <w:r>
+              <w:rPr>
+                <w:sz w:val="24"/>
+                <w:szCs w:val="24"/>
+              </w:rPr>
+              <w:t>;</w:t>
+            </w:r>
+          </w:p>
+        </w:tc>
+      </w:tr>
+      <w:tr>
+        <w:trPr>
+          <w:trHeight w:val="284"/>
+        </w:trPr>
+        <w:tc>
+          <w:tcPr>
+            <w:tcW w:w="3391" w:type="dxa"/>
+            <w:tcBorders>
+              <w:top w:val="nil"/>
+              <w:left w:val="nil"/>
+              <w:bottom w:val="nil"/>
+              <w:right w:val="nil"/>
+            </w:tcBorders>
+            <w:vAlign w:val="center"/>
+          </w:tcPr>
+          <w:p>
+            <w:pPr>
+              <w:pStyle w:val="a4"/>
+              <w:spacing w:after="0" w:line="360" w:lineRule="auto"/>
+              <w:ind w:left="0"/>
+              <w:rPr>
+                <w:sz w:val="24"/>
+                <w:szCs w:val="24"/>
+              </w:rPr>
+            </w:pPr>
+            <w:r>
+              <w:rPr>
+                <w:sz w:val="24"/>
+                <w:szCs w:val="24"/>
+                <w:lang w:val="en-US"/>
+              </w:rPr>
+              <w:t xml:space="preserve">- </w:t>
+            </w:r>
+            <w:r>
+              <w:rPr>
+                <w:sz w:val="24"/>
+                <w:szCs w:val="24"/>
+              </w:rPr>
+              <w:t xml:space="preserve">по </w:t>
+            </w:r>
+            <w:r>
+              <w:rPr>
+                <w:sz w:val="24"/>
+                <w:szCs w:val="24"/>
+              </w:rPr>
+              <w:t>отоплению</w:t>
+            </w:r>
+            <w:r>
+              <w:rPr>
+                <w:sz w:val="24"/>
+                <w:szCs w:val="24"/>
+              </w:rPr>
+              <w:t xml:space="preserve"> отключено</w:t>
+            </w:r>
+          </w:p>
+        </w:tc>
+        <w:tc>
+          <w:tcPr>
+            <w:tcW w:w="4696" w:type="dxa"/>
+            <w:tcBorders>
+              <w:top w:val="nil"/>
+              <w:left w:val="nil"/>
+              <w:bottom w:val="nil"/>
+              <w:right w:val="nil"/>
+            </w:tcBorders>
+            <w:vAlign w:val="center"/>
+          </w:tcPr>
+          <w:p>
+            <w:pPr>
+              <w:pStyle w:val="a4"/>
+              <w:spacing w:after="0" w:line="360" w:lineRule="auto"/>
+              <w:ind w:left="0"/>
+              <w:rPr>
+                <w:sz w:val="24"/>
+                <w:szCs w:val="24"/>
+              </w:rPr>
+            </w:pPr>
+            <w:r>
+              <w:rPr>
+                <w:sz w:val="24"/>
+                <w:szCs w:val="24"/>
+              </w:rPr>
+              <w:t>${</w:t>
+            </w:r>
+            <w:r>
+              <w:rPr>
+                <w:sz w:val="24"/>
+                <w:szCs w:val="24"/>
+                <w:lang w:val="en-US"/>
+              </w:rPr>
+              <w:t>crane</w:t>
+            </w:r>
+            <w:r>
+              <w:rPr>
+                <w:sz w:val="24"/>
+                <w:szCs w:val="24"/>
+              </w:rPr>
+              <w:t>_</w:t>
+            </w:r>
+            <w:r>
+              <w:rPr>
+                <w:sz w:val="24"/>
+                <w:szCs w:val="24"/>
+                <w:lang w:val="en-US"/>
+              </w:rPr>
+              <w:t>h</w:t>
+            </w:r>
+            <w:r>
+              <w:rPr>
+                <w:sz w:val="24"/>
+                <w:szCs w:val="24"/>
+              </w:rPr>
+              <w:t>}</w:t>
+            </w:r>
+            <w:r>
+              <w:rPr>
+                <w:sz w:val="24"/>
+                <w:szCs w:val="24"/>
+              </w:rPr>
+              <w:t>.</w:t>
+            </w:r>
+          </w:p>
+        </w:tc>
+      </w:tr>
+    </w:tbl>
+    <w:p>
+      <w:pPr>
+        <w:pStyle w:val="a4"/>
+        <w:numPr>
+          <w:ilvl w:val="0"/>
+          <w:numId w:val="1"/>
+        </w:numPr>
+        <w:spacing w:line="360" w:lineRule="auto"/>
+        <w:rPr>
+          <w:sz w:val="24"/>
+          <w:szCs w:val="24"/>
+        </w:rPr>
+      </w:pPr>
+      <w:r>
+        <w:rPr>
+          <w:sz w:val="24"/>
+          <w:szCs w:val="24"/>
+        </w:rPr>
+        <w:t xml:space="preserve">В ЖЭУ: </w:t>
       </w:r>
     </w:p>
     <w:p>
@@ -96,15 +491,147 @@
           <w:sz w:val="24"/>
           <w:szCs w:val="24"/>
         </w:rPr>
-        <w:t>по холодной воде отключено</w:t>
-      </w:r>
-      <w:r>
-        <w:rPr>
-          <w:sz w:val="24"/>
-          <w:szCs w:val="24"/>
-        </w:rPr>
-        <w:tab/>
-        <w:t xml:space="preserve"> 5; </w:t>
+        <w:t xml:space="preserve">поступило </w:t>
+      </w:r>
+      <w:r>
+        <w:rPr>
+          <w:sz w:val="24"/>
+          <w:szCs w:val="24"/>
+        </w:rPr>
+        <w:t>${</w:t>
+      </w:r>
+      <w:proofErr w:type="spellStart"/>
+      <w:r>
+        <w:rPr>
+          <w:sz w:val="24"/>
+          <w:szCs w:val="24"/>
+          <w:lang w:val="en-US"/>
+        </w:rPr>
+        <w:t>zhe</w:t>
+      </w:r>
+      <w:proofErr w:type="spellEnd"/>
+      <w:r>
+        <w:rPr>
+          <w:sz w:val="24"/>
+          <w:szCs w:val="24"/>
+        </w:rPr>
+        <w:t>_</w:t>
+      </w:r>
+      <w:r>
+        <w:rPr>
+          <w:sz w:val="24"/>
+          <w:szCs w:val="24"/>
+          <w:lang w:val="en-US"/>
+        </w:rPr>
+        <w:t>total</w:t>
+      </w:r>
+      <w:r>
+        <w:rPr>
+          <w:sz w:val="24"/>
+          <w:szCs w:val="24"/>
+        </w:rPr>
+        <w:t>}</w:t>
+      </w:r>
+      <w:r>
+        <w:rPr>
+          <w:sz w:val="24"/>
+          <w:szCs w:val="24"/>
+        </w:rPr>
+        <w:t xml:space="preserve"> заявок, из них </w:t>
+      </w:r>
+      <w:r>
+        <w:rPr>
+          <w:sz w:val="24"/>
+          <w:szCs w:val="24"/>
+        </w:rPr>
+        <w:t>${</w:t>
+      </w:r>
+      <w:proofErr w:type="spellStart"/>
+      <w:r>
+        <w:rPr>
+          <w:sz w:val="24"/>
+          <w:szCs w:val="24"/>
+          <w:lang w:val="en-US"/>
+        </w:rPr>
+        <w:t>zhe</w:t>
+      </w:r>
+      <w:proofErr w:type="spellEnd"/>
+      <w:r>
+        <w:rPr>
+          <w:sz w:val="24"/>
+          <w:szCs w:val="24"/>
+        </w:rPr>
+        <w:t>_</w:t>
+      </w:r>
+      <w:r>
+        <w:rPr>
+          <w:sz w:val="24"/>
+          <w:szCs w:val="24"/>
+          <w:lang w:val="en-US"/>
+        </w:rPr>
+        <w:t>san</w:t>
+      </w:r>
+      <w:r>
+        <w:rPr>
+          <w:sz w:val="24"/>
+          <w:szCs w:val="24"/>
+        </w:rPr>
+        <w:t>}</w:t>
+      </w:r>
+      <w:r>
+        <w:rPr>
+          <w:sz w:val="24"/>
+          <w:szCs w:val="24"/>
+        </w:rPr>
+        <w:t xml:space="preserve"> по сантехнике и </w:t>
+      </w:r>
+      <w:r>
+        <w:rPr>
+          <w:sz w:val="24"/>
+          <w:szCs w:val="24"/>
+        </w:rPr>
+        <w:t>${</w:t>
+      </w:r>
+      <w:proofErr w:type="spellStart"/>
+      <w:r>
+        <w:rPr>
+          <w:sz w:val="24"/>
+          <w:szCs w:val="24"/>
+          <w:lang w:val="en-US"/>
+        </w:rPr>
+        <w:t>zhe</w:t>
+      </w:r>
+      <w:proofErr w:type="spellEnd"/>
+      <w:r>
+        <w:rPr>
+          <w:sz w:val="24"/>
+          <w:szCs w:val="24"/>
+        </w:rPr>
+        <w:t>_</w:t>
+      </w:r>
+      <w:proofErr w:type="spellStart"/>
+      <w:r>
+        <w:rPr>
+          <w:sz w:val="24"/>
+          <w:szCs w:val="24"/>
+          <w:lang w:val="en-US"/>
+        </w:rPr>
+        <w:t>elc</w:t>
+      </w:r>
+      <w:proofErr w:type="spellEnd"/>
+      <w:r>
+        <w:rPr>
+          <w:sz w:val="24"/>
+          <w:szCs w:val="24"/>
+        </w:rPr>
+        <w:t>}</w:t>
+      </w:r>
+      <w:r>
+        <w:rPr>
+          <w:sz w:val="24"/>
+          <w:szCs w:val="24"/>
+        </w:rPr>
+        <w:t xml:space="preserve"> по электрике; </w:t>
       </w:r>
     </w:p>
     <w:p>
@@ -126,45 +653,141 @@
           <w:sz w:val="24"/>
           <w:szCs w:val="24"/>
         </w:rPr>
-        <w:t xml:space="preserve">по горячей воде отключено   </w:t>
-      </w:r>
-      <w:r>
-        <w:rPr>
-          <w:sz w:val="24"/>
-          <w:szCs w:val="24"/>
-        </w:rPr>
-        <w:tab/>
-        <w:t xml:space="preserve"> 2;</w:t>
-      </w:r>
-    </w:p>
-    <w:p>
-      <w:pPr>
-        <w:pStyle w:val="a4"/>
-        <w:numPr>
-          <w:ilvl w:val="0"/>
-          <w:numId w:val="2"/>
-        </w:numPr>
-        <w:spacing w:line="360" w:lineRule="auto"/>
-        <w:ind w:left="993" w:hanging="284"/>
-        <w:rPr>
-          <w:sz w:val="24"/>
-          <w:szCs w:val="24"/>
-        </w:rPr>
-      </w:pPr>
-      <w:r>
-        <w:rPr>
-          <w:sz w:val="24"/>
-          <w:szCs w:val="24"/>
-        </w:rPr>
-        <w:t xml:space="preserve">по отоплению отключено </w:t>
-      </w:r>
-      <w:r>
-        <w:rPr>
-          <w:sz w:val="24"/>
-          <w:szCs w:val="24"/>
-        </w:rPr>
-        <w:tab/>
-        <w:t xml:space="preserve"> 0.</w:t>
+        <w:t xml:space="preserve">выполнено </w:t>
+      </w:r>
+      <w:r>
+        <w:rPr>
+          <w:sz w:val="24"/>
+          <w:szCs w:val="24"/>
+        </w:rPr>
+        <w:t>${</w:t>
+      </w:r>
+      <w:r>
+        <w:rPr>
+          <w:sz w:val="24"/>
+          <w:szCs w:val="24"/>
+          <w:lang w:val="en-US"/>
+        </w:rPr>
+        <w:t>done</w:t>
+      </w:r>
+      <w:r>
+        <w:rPr>
+          <w:sz w:val="24"/>
+          <w:szCs w:val="24"/>
+        </w:rPr>
+        <w:t>_</w:t>
+      </w:r>
+      <w:r>
+        <w:rPr>
+          <w:sz w:val="24"/>
+          <w:szCs w:val="24"/>
+          <w:lang w:val="en-US"/>
+        </w:rPr>
+        <w:t>total</w:t>
+      </w:r>
+      <w:r>
+        <w:rPr>
+          <w:sz w:val="24"/>
+          <w:szCs w:val="24"/>
+        </w:rPr>
+        <w:t>}</w:t>
+      </w:r>
+      <w:r>
+        <w:rPr>
+          <w:sz w:val="24"/>
+          <w:szCs w:val="24"/>
+        </w:rPr>
+        <w:t xml:space="preserve"> заявок, из них </w:t>
+      </w:r>
+      <w:r>
+        <w:rPr>
+          <w:sz w:val="24"/>
+          <w:szCs w:val="24"/>
+        </w:rPr>
+        <w:t>${</w:t>
+      </w:r>
+      <w:r>
+        <w:rPr>
+          <w:sz w:val="24"/>
+          <w:szCs w:val="24"/>
+          <w:lang w:val="en-US"/>
+        </w:rPr>
+        <w:t>done</w:t>
+      </w:r>
+      <w:r>
+        <w:rPr>
+          <w:sz w:val="24"/>
+          <w:szCs w:val="24"/>
+        </w:rPr>
+        <w:t>_</w:t>
+      </w:r>
+      <w:r>
+        <w:rPr>
+          <w:sz w:val="24"/>
+          <w:szCs w:val="24"/>
+          <w:lang w:val="en-US"/>
+        </w:rPr>
+        <w:t>san</w:t>
+      </w:r>
+      <w:r>
+        <w:rPr>
+          <w:sz w:val="24"/>
+          <w:szCs w:val="24"/>
+        </w:rPr>
+        <w:t>}</w:t>
+      </w:r>
+      <w:r>
+        <w:rPr>
+          <w:sz w:val="24"/>
+          <w:szCs w:val="24"/>
+        </w:rPr>
+        <w:t xml:space="preserve"> по сантехнике и </w:t>
+      </w:r>
+      <w:r>
+        <w:rPr>
+          <w:sz w:val="24"/>
+          <w:szCs w:val="24"/>
+        </w:rPr>
+        <w:t>${</w:t>
+      </w:r>
+      <w:r>
+        <w:rPr>
+          <w:sz w:val="24"/>
+          <w:szCs w:val="24"/>
+          <w:lang w:val="en-US"/>
+        </w:rPr>
+        <w:t>done</w:t>
+      </w:r>
+      <w:r>
+        <w:rPr>
+          <w:sz w:val="24"/>
+          <w:szCs w:val="24"/>
+        </w:rPr>
+        <w:t>_</w:t>
+      </w:r>
+      <w:proofErr w:type="spellStart"/>
+      <w:r>
+        <w:rPr>
+          <w:sz w:val="24"/>
+          <w:szCs w:val="24"/>
+          <w:lang w:val="en-US"/>
+        </w:rPr>
+        <w:t>elc</w:t>
+      </w:r>
+      <w:proofErr w:type="spellEnd"/>
+      <w:r>
+        <w:rPr>
+          <w:sz w:val="24"/>
+          <w:szCs w:val="24"/>
+        </w:rPr>
+        <w:t>}</w:t>
+      </w:r>
+      <w:r>
+        <w:rPr>
+          <w:sz w:val="24"/>
+          <w:szCs w:val="24"/>
+        </w:rPr>
+        <w:t xml:space="preserve"> по электрике.</w:t>
       </w:r>
     </w:p>
     <w:p>
@@ -185,79 +808,147 @@
           <w:sz w:val="24"/>
           <w:szCs w:val="24"/>
         </w:rPr>
-        <w:t xml:space="preserve">В ЖЭУ: </w:t>
-      </w:r>
-    </w:p>
-    <w:p>
-      <w:pPr>
-        <w:pStyle w:val="a4"/>
-        <w:numPr>
-          <w:ilvl w:val="0"/>
-          <w:numId w:val="2"/>
-        </w:numPr>
-        <w:spacing w:line="360" w:lineRule="auto"/>
-        <w:ind w:left="993" w:hanging="284"/>
-        <w:rPr>
-          <w:sz w:val="24"/>
-          <w:szCs w:val="24"/>
-        </w:rPr>
-      </w:pPr>
-      <w:r>
-        <w:rPr>
-          <w:sz w:val="24"/>
-          <w:szCs w:val="24"/>
-        </w:rPr>
-        <w:t xml:space="preserve">поступило 10 заявок, из них 5 по сантехнике и 5 по электрике; </w:t>
-      </w:r>
-    </w:p>
-    <w:p>
-      <w:pPr>
-        <w:pStyle w:val="a4"/>
-        <w:numPr>
-          <w:ilvl w:val="0"/>
-          <w:numId w:val="2"/>
-        </w:numPr>
-        <w:spacing w:line="360" w:lineRule="auto"/>
-        <w:ind w:left="993" w:hanging="284"/>
-        <w:rPr>
-          <w:sz w:val="24"/>
-          <w:szCs w:val="24"/>
-        </w:rPr>
-      </w:pPr>
-      <w:r>
-        <w:rPr>
-          <w:sz w:val="24"/>
-          <w:szCs w:val="24"/>
-        </w:rPr>
-        <w:t>выполнено 9 заявок</w:t>
-      </w:r>
-      <w:r>
-        <w:rPr>
-          <w:sz w:val="24"/>
-          <w:szCs w:val="24"/>
-        </w:rPr>
-        <w:t xml:space="preserve">, из них </w:t>
-      </w:r>
-      <w:r>
-        <w:rPr>
-          <w:sz w:val="24"/>
-          <w:szCs w:val="24"/>
-        </w:rPr>
-        <w:t>4</w:t>
-      </w:r>
-      <w:r>
-        <w:rPr>
-          <w:sz w:val="24"/>
-          <w:szCs w:val="24"/>
-        </w:rPr>
-        <w:t xml:space="preserve"> по сантехнике и 5 </w:t>
-      </w:r>
-      <w:r>
-        <w:rPr>
-          <w:sz w:val="24"/>
-          <w:szCs w:val="24"/>
-        </w:rPr>
-        <w:t>по электрике.</w:t>
+        <w:t xml:space="preserve">В ОАС поступило </w:t>
+      </w:r>
+      <w:r>
+        <w:rPr>
+          <w:sz w:val="24"/>
+          <w:szCs w:val="24"/>
+        </w:rPr>
+        <w:t>${</w:t>
+      </w:r>
+      <w:proofErr w:type="spellStart"/>
+      <w:r>
+        <w:rPr>
+          <w:sz w:val="24"/>
+          <w:szCs w:val="24"/>
+          <w:lang w:val="en-US"/>
+        </w:rPr>
+        <w:t>oas</w:t>
+      </w:r>
+      <w:proofErr w:type="spellEnd"/>
+      <w:r>
+        <w:rPr>
+          <w:sz w:val="24"/>
+          <w:szCs w:val="24"/>
+        </w:rPr>
+        <w:t>_</w:t>
+      </w:r>
+      <w:r>
+        <w:rPr>
+          <w:sz w:val="24"/>
+          <w:szCs w:val="24"/>
+          <w:lang w:val="en-US"/>
+        </w:rPr>
+        <w:t>total</w:t>
+      </w:r>
+      <w:r>
+        <w:rPr>
+          <w:sz w:val="24"/>
+          <w:szCs w:val="24"/>
+        </w:rPr>
+        <w:t>}</w:t>
+      </w:r>
+      <w:r>
+        <w:rPr>
+          <w:sz w:val="24"/>
+          <w:szCs w:val="24"/>
+        </w:rPr>
+        <w:t xml:space="preserve"> заявок, из них </w:t>
+      </w:r>
+      <w:r>
+        <w:rPr>
+          <w:sz w:val="24"/>
+          <w:szCs w:val="24"/>
+        </w:rPr>
+        <w:t>${</w:t>
+      </w:r>
+      <w:proofErr w:type="spellStart"/>
+      <w:r>
+        <w:rPr>
+          <w:sz w:val="24"/>
+          <w:szCs w:val="24"/>
+          <w:lang w:val="en-US"/>
+        </w:rPr>
+        <w:t>oas</w:t>
+      </w:r>
+      <w:proofErr w:type="spellEnd"/>
+      <w:r>
+        <w:rPr>
+          <w:sz w:val="24"/>
+          <w:szCs w:val="24"/>
+        </w:rPr>
+        <w:t>_</w:t>
+      </w:r>
+      <w:r>
+        <w:rPr>
+          <w:sz w:val="24"/>
+          <w:szCs w:val="24"/>
+          <w:lang w:val="en-US"/>
+        </w:rPr>
+        <w:t>san</w:t>
+      </w:r>
+      <w:r>
+        <w:rPr>
+          <w:sz w:val="24"/>
+          <w:szCs w:val="24"/>
+        </w:rPr>
+        <w:t>}</w:t>
+      </w:r>
+      <w:r>
+        <w:rPr>
+          <w:sz w:val="24"/>
+          <w:szCs w:val="24"/>
+        </w:rPr>
+        <w:t xml:space="preserve"> по сантехнике и </w:t>
+      </w:r>
+      <w:r>
+        <w:rPr>
+          <w:sz w:val="24"/>
+          <w:szCs w:val="24"/>
+        </w:rPr>
+        <w:t>${</w:t>
+      </w:r>
+      <w:proofErr w:type="spellStart"/>
+      <w:r>
+        <w:rPr>
+          <w:sz w:val="24"/>
+          <w:szCs w:val="24"/>
+          <w:lang w:val="en-US"/>
+        </w:rPr>
+        <w:t>oas</w:t>
+      </w:r>
+      <w:proofErr w:type="spellEnd"/>
+      <w:r>
+        <w:rPr>
+          <w:sz w:val="24"/>
+          <w:szCs w:val="24"/>
+        </w:rPr>
+        <w:t>_</w:t>
+      </w:r>
+      <w:proofErr w:type="spellStart"/>
+      <w:r>
+        <w:rPr>
+          <w:sz w:val="24"/>
+          <w:szCs w:val="24"/>
+          <w:lang w:val="en-US"/>
+        </w:rPr>
+        <w:t>elc</w:t>
+      </w:r>
+      <w:proofErr w:type="spellEnd"/>
+      <w:r>
+        <w:rPr>
+          <w:sz w:val="24"/>
+          <w:szCs w:val="24"/>
+        </w:rPr>
+        <w:t>}</w:t>
+      </w:r>
+      <w:r>
+        <w:rPr>
+          <w:sz w:val="24"/>
+          <w:szCs w:val="24"/>
+        </w:rPr>
+        <w:t xml:space="preserve"> по электрике.</w:t>
       </w:r>
     </w:p>
     <w:p>
@@ -278,7 +969,36 @@
           <w:sz w:val="24"/>
           <w:szCs w:val="24"/>
         </w:rPr>
-        <w:t>В ОАС поступило 12 заявок, из них 6 по сантехнике и 3 по электрике.</w:t>
+        <w:t>Мусоросборники в течении суток</w:t>
+      </w:r>
+      <w:r>
+        <w:rPr>
+          <w:sz w:val="24"/>
+          <w:szCs w:val="24"/>
+        </w:rPr>
+        <w:t>: ${</w:t>
+      </w:r>
+      <w:r>
+        <w:rPr>
+          <w:sz w:val="24"/>
+          <w:szCs w:val="24"/>
+          <w:lang w:val="en-US"/>
+        </w:rPr>
+        <w:t>garbage</w:t>
+      </w:r>
+      <w:r>
+        <w:rPr>
+          <w:sz w:val="24"/>
+          <w:szCs w:val="24"/>
+        </w:rPr>
+        <w:t>}</w:t>
+      </w:r>
+      <w:r>
+        <w:rPr>
+          <w:sz w:val="24"/>
+          <w:szCs w:val="24"/>
+        </w:rPr>
+        <w:t>.</w:t>
       </w:r>
     </w:p>
     <w:p>
@@ -299,14 +1019,28 @@
           <w:sz w:val="24"/>
           <w:szCs w:val="24"/>
         </w:rPr>
-        <w:t>Мусоросборники в течении суток</w:t>
-      </w:r>
-      <w:r>
-        <w:rPr>
-          <w:sz w:val="24"/>
-          <w:szCs w:val="24"/>
-        </w:rPr>
-        <w:t>: ${</w:t>
+        <w:t>Сведения от пожарной команды</w:t>
+      </w:r>
+      <w:r>
+        <w:rPr>
+          <w:sz w:val="24"/>
+          <w:szCs w:val="24"/>
+        </w:rPr>
+        <w:t>:</w:t>
+      </w:r>
+      <w:r>
+        <w:rPr>
+          <w:sz w:val="24"/>
+          <w:szCs w:val="24"/>
+        </w:rPr>
+        <w:t xml:space="preserve"> </w:t>
+      </w:r>
+      <w:r>
+        <w:rPr>
+          <w:sz w:val="24"/>
+          <w:szCs w:val="24"/>
+        </w:rPr>
+        <w:t>${</w:t>
       </w:r>
       <w:r>
         <w:rPr>
@@ -314,7 +1048,7 @@
           <w:szCs w:val="24"/>
           <w:lang w:val="en-US"/>
         </w:rPr>
-        <w:t>garbage</w:t>
+        <w:t>fire</w:t>
       </w:r>
       <w:r>
         <w:rPr>
@@ -328,7 +1062,7 @@
           <w:sz w:val="24"/>
           <w:szCs w:val="24"/>
         </w:rPr>
-        <w:t>.</w:t>
+        <w:t xml:space="preserve">. </w:t>
       </w:r>
     </w:p>
     <w:p>
@@ -349,7 +1083,7 @@
           <w:sz w:val="24"/>
           <w:szCs w:val="24"/>
         </w:rPr>
-        <w:t>Сведения от пожарной команды</w:t>
+        <w:t>Замечаний по взаимодействию со службами города</w:t>
       </w:r>
       <w:r>
         <w:rPr>
@@ -378,21 +1112,14 @@
           <w:szCs w:val="24"/>
           <w:lang w:val="en-US"/>
         </w:rPr>
-        <w:t>fire</w:t>
-      </w:r>
-      <w:r>
-        <w:rPr>
-          <w:sz w:val="24"/>
-          <w:szCs w:val="24"/>
-        </w:rPr>
-        <w:t>}</w:t>
-      </w:r>
-      <w:r>
-        <w:rPr>
-          <w:sz w:val="24"/>
-          <w:szCs w:val="24"/>
-        </w:rPr>
-        <w:t xml:space="preserve">. </w:t>
+        <w:t>city</w:t>
+      </w:r>
+      <w:r>
+        <w:rPr>
+          <w:sz w:val="24"/>
+          <w:szCs w:val="24"/>
+        </w:rPr>
+        <w:t xml:space="preserve">}. </w:t>
       </w:r>
     </w:p>
     <w:p>
@@ -413,136 +1140,93 @@
           <w:sz w:val="24"/>
           <w:szCs w:val="24"/>
         </w:rPr>
-        <w:t>Замечаний по взаимодействию со служ</w:t>
+        <w:t>Автомобильная техника за пределами города</w:t>
+      </w:r>
+      <w:r>
+        <w:rPr>
+          <w:sz w:val="24"/>
+          <w:szCs w:val="24"/>
+        </w:rPr>
+        <w:t>:</w:t>
+      </w:r>
+      <w:r>
+        <w:rPr>
+          <w:sz w:val="24"/>
+          <w:szCs w:val="24"/>
+        </w:rPr>
+        <w:t xml:space="preserve"> </w:t>
+      </w:r>
+      <w:r>
+        <w:rPr>
+          <w:sz w:val="24"/>
+          <w:szCs w:val="24"/>
+        </w:rPr>
+        <w:t>${</w:t>
+      </w:r>
+      <w:r>
+        <w:rPr>
+          <w:sz w:val="24"/>
+          <w:szCs w:val="24"/>
+          <w:lang w:val="en-US"/>
+        </w:rPr>
+        <w:t>auto</w:t>
+      </w:r>
+      <w:r>
+        <w:rPr>
+          <w:sz w:val="24"/>
+          <w:szCs w:val="24"/>
+        </w:rPr>
+        <w:t>}</w:t>
+      </w:r>
+      <w:r>
+        <w:rPr>
+          <w:sz w:val="24"/>
+          <w:szCs w:val="24"/>
+        </w:rPr>
+        <w:t xml:space="preserve">. </w:t>
+      </w:r>
+    </w:p>
+    <w:p>
+      <w:pPr>
+        <w:spacing w:line="360" w:lineRule="auto"/>
+        <w:ind w:left="360"/>
+        <w:rPr>
+          <w:b/>
+          <w:sz w:val="24"/>
+          <w:szCs w:val="24"/>
+        </w:rPr>
+      </w:pPr>
+      <w:r>
+        <w:rPr>
+          <w:b/>
+          <w:sz w:val="24"/>
+          <w:szCs w:val="24"/>
+        </w:rPr>
+        <w:t xml:space="preserve">Заявки ОАС по сантехнике </w:t>
+      </w:r>
+    </w:p>
+    <w:p>
+      <w:pPr>
+        <w:spacing w:line="360" w:lineRule="auto"/>
+        <w:ind w:left="360"/>
+        <w:rPr>
+          <w:b/>
+          <w:sz w:val="24"/>
+          <w:szCs w:val="24"/>
+          <w:lang w:val="en-US"/>
+        </w:rPr>
+      </w:pPr>
+      <w:r>
+        <w:rPr>
+          <w:b/>
+          <w:sz w:val="24"/>
+          <w:szCs w:val="24"/>
+          <w:lang w:val="en-US"/>
+        </w:rPr>
+        <w:t>${table}</w:t>
       </w:r>
       <w:bookmarkStart w:id="0" w:name="_GoBack"/>
       <w:bookmarkEnd w:id="0"/>
-      <w:r>
-        <w:rPr>
-          <w:sz w:val="24"/>
-          <w:szCs w:val="24"/>
-        </w:rPr>
-        <w:t>бами города</w:t>
-      </w:r>
-      <w:r>
-        <w:rPr>
-          <w:sz w:val="24"/>
-          <w:szCs w:val="24"/>
-        </w:rPr>
-        <w:t>:</w:t>
-      </w:r>
-      <w:r>
-        <w:rPr>
-          <w:sz w:val="24"/>
-          <w:szCs w:val="24"/>
-        </w:rPr>
-        <w:t xml:space="preserve"> </w:t>
-      </w:r>
-      <w:r>
-        <w:rPr>
-          <w:sz w:val="24"/>
-          <w:szCs w:val="24"/>
-        </w:rPr>
-        <w:t>${</w:t>
-      </w:r>
-      <w:r>
-        <w:rPr>
-          <w:sz w:val="24"/>
-          <w:szCs w:val="24"/>
-          <w:lang w:val="en-US"/>
-        </w:rPr>
-        <w:t>city</w:t>
-      </w:r>
-      <w:r>
-        <w:rPr>
-          <w:sz w:val="24"/>
-          <w:szCs w:val="24"/>
-        </w:rPr>
-        <w:t xml:space="preserve">}. </w:t>
-      </w:r>
-    </w:p>
-    <w:p>
-      <w:pPr>
-        <w:pStyle w:val="a4"/>
-        <w:numPr>
-          <w:ilvl w:val="0"/>
-          <w:numId w:val="1"/>
-        </w:numPr>
-        <w:spacing w:line="360" w:lineRule="auto"/>
-        <w:rPr>
-          <w:sz w:val="24"/>
-          <w:szCs w:val="24"/>
-        </w:rPr>
-      </w:pPr>
-      <w:r>
-        <w:rPr>
-          <w:sz w:val="24"/>
-          <w:szCs w:val="24"/>
-        </w:rPr>
-        <w:t>Автомобильная техника за пределами города</w:t>
-      </w:r>
-      <w:r>
-        <w:rPr>
-          <w:sz w:val="24"/>
-          <w:szCs w:val="24"/>
-        </w:rPr>
-        <w:t>:</w:t>
-      </w:r>
-      <w:r>
-        <w:rPr>
-          <w:sz w:val="24"/>
-          <w:szCs w:val="24"/>
-        </w:rPr>
-        <w:t xml:space="preserve"> </w:t>
-      </w:r>
-      <w:r>
-        <w:rPr>
-          <w:sz w:val="24"/>
-          <w:szCs w:val="24"/>
-        </w:rPr>
-        <w:t>${</w:t>
-      </w:r>
-      <w:r>
-        <w:rPr>
-          <w:sz w:val="24"/>
-          <w:szCs w:val="24"/>
-          <w:lang w:val="en-US"/>
-        </w:rPr>
-        <w:t>auto</w:t>
-      </w:r>
-      <w:r>
-        <w:rPr>
-          <w:sz w:val="24"/>
-          <w:szCs w:val="24"/>
-        </w:rPr>
-        <w:t>}</w:t>
-      </w:r>
-      <w:r>
-        <w:rPr>
-          <w:sz w:val="24"/>
-          <w:szCs w:val="24"/>
-        </w:rPr>
-        <w:t xml:space="preserve">. </w:t>
-      </w:r>
-    </w:p>
-    <w:p>
-      <w:pPr>
-        <w:spacing w:line="360" w:lineRule="auto"/>
-        <w:ind w:left="360"/>
-        <w:rPr>
-          <w:b/>
-          <w:sz w:val="24"/>
-          <w:szCs w:val="24"/>
-        </w:rPr>
-      </w:pPr>
-      <w:r>
-        <w:rPr>
-          <w:b/>
-          <w:sz w:val="24"/>
-          <w:szCs w:val="24"/>
-        </w:rPr>
-        <w:t xml:space="preserve">Заявки ОАС по сантехнике </w:t>
-      </w:r>
     </w:p>
     <w:tbl>
       <w:tblPr>
@@ -2096,7 +2780,7 @@
 </file>
 
 <file path=customXml/itemProps1.xml><?xml version="1.0" encoding="utf-8"?>
-<ds:datastoreItem xmlns:ds="http://schemas.openxmlformats.org/officeDocument/2006/customXml" ds:itemID="{C349D87D-4B0E-45AB-851B-F275CB2F166C}">
+<ds:datastoreItem xmlns:ds="http://schemas.openxmlformats.org/officeDocument/2006/customXml" ds:itemID="{B8B7FD0F-12E9-444E-9F37-C62AABCEC4DD}">
   <ds:schemaRefs>
     <ds:schemaRef ds:uri="http://schemas.openxmlformats.org/officeDocument/2006/bibliography"/>
   </ds:schemaRefs>

</xml_diff>

<commit_message>
completed reports(work and crash)
</commit_message>
<xml_diff>
--- a/public/reports/work.docx
+++ b/public/reports/work.docx
@@ -238,21 +238,7 @@
                 <w:sz w:val="24"/>
                 <w:szCs w:val="24"/>
               </w:rPr>
-              <w:t xml:space="preserve">по </w:t>
-            </w:r>
-            <w:r>
-              <w:rPr>
-                <w:sz w:val="24"/>
-                <w:szCs w:val="24"/>
-              </w:rPr>
-              <w:t>горячей</w:t>
-            </w:r>
-            <w:r>
-              <w:rPr>
-                <w:sz w:val="24"/>
-                <w:szCs w:val="24"/>
-              </w:rPr>
-              <w:t xml:space="preserve"> воде отключено</w:t>
+              <w:t>по горячей воде отключено</w:t>
             </w:r>
           </w:p>
         </w:tc>
@@ -364,21 +350,7 @@
                 <w:sz w:val="24"/>
                 <w:szCs w:val="24"/>
               </w:rPr>
-              <w:t xml:space="preserve">по </w:t>
-            </w:r>
-            <w:r>
-              <w:rPr>
-                <w:sz w:val="24"/>
-                <w:szCs w:val="24"/>
-              </w:rPr>
-              <w:t>отоплению</w:t>
-            </w:r>
-            <w:r>
-              <w:rPr>
-                <w:sz w:val="24"/>
-                <w:szCs w:val="24"/>
-              </w:rPr>
-              <w:t xml:space="preserve"> отключено</w:t>
+              <w:t>по отоплению отключено</w:t>
             </w:r>
           </w:p>
         </w:tc>
@@ -1188,7 +1160,7 @@
     </w:p>
     <w:p>
       <w:pPr>
-        <w:spacing w:line="360" w:lineRule="auto"/>
+        <w:spacing w:after="0" w:line="360" w:lineRule="auto"/>
         <w:ind w:left="360"/>
         <w:rPr>
           <w:b/>
@@ -1207,13 +1179,55 @@
     </w:p>
     <w:p>
       <w:pPr>
-        <w:spacing w:line="360" w:lineRule="auto"/>
+        <w:spacing w:after="0" w:line="360" w:lineRule="auto"/>
+        <w:ind w:left="357"/>
+        <w:rPr>
+          <w:sz w:val="24"/>
+          <w:szCs w:val="24"/>
+        </w:rPr>
+      </w:pPr>
+      <w:r>
+        <w:rPr>
+          <w:sz w:val="24"/>
+          <w:szCs w:val="24"/>
+        </w:rPr>
+        <w:t>${</w:t>
+      </w:r>
+      <w:proofErr w:type="spellStart"/>
+      <w:r>
+        <w:rPr>
+          <w:sz w:val="24"/>
+          <w:szCs w:val="24"/>
+        </w:rPr>
+        <w:t>t_san</w:t>
+      </w:r>
+      <w:proofErr w:type="spellEnd"/>
+      <w:r>
+        <w:rPr>
+          <w:sz w:val="24"/>
+          <w:szCs w:val="24"/>
+        </w:rPr>
+        <w:t>}</w:t>
+      </w:r>
+    </w:p>
+    <w:p>
+      <w:pPr>
+        <w:spacing w:after="0" w:line="240" w:lineRule="auto"/>
+        <w:ind w:left="357"/>
+        <w:rPr>
+          <w:sz w:val="20"/>
+          <w:szCs w:val="20"/>
+        </w:rPr>
+      </w:pPr>
+    </w:p>
+    <w:p>
+      <w:pPr>
+        <w:spacing w:after="0" w:line="360" w:lineRule="auto"/>
         <w:ind w:left="360"/>
         <w:rPr>
           <w:b/>
           <w:sz w:val="24"/>
           <w:szCs w:val="24"/>
-          <w:lang w:val="en-US"/>
         </w:rPr>
       </w:pPr>
       <w:r>
@@ -1221,617 +1235,43 @@
           <w:b/>
           <w:sz w:val="24"/>
           <w:szCs w:val="24"/>
-          <w:lang w:val="en-US"/>
-        </w:rPr>
-        <w:t>${table}</w:t>
+        </w:rPr>
+        <w:t xml:space="preserve">Заявки ОАС по электрике  </w:t>
+      </w:r>
+    </w:p>
+    <w:p>
+      <w:pPr>
+        <w:spacing w:after="0" w:line="360" w:lineRule="auto"/>
+        <w:ind w:left="357"/>
+        <w:rPr>
+          <w:sz w:val="24"/>
+          <w:szCs w:val="24"/>
+        </w:rPr>
+      </w:pPr>
+      <w:r>
+        <w:rPr>
+          <w:sz w:val="24"/>
+          <w:szCs w:val="24"/>
+        </w:rPr>
+        <w:t>${</w:t>
+      </w:r>
+      <w:r>
+        <w:rPr>
+          <w:sz w:val="24"/>
+          <w:szCs w:val="24"/>
+          <w:lang w:val="en-US"/>
+        </w:rPr>
+        <w:t>t_elc</w:t>
       </w:r>
       <w:bookmarkStart w:id="0" w:name="_GoBack"/>
       <w:bookmarkEnd w:id="0"/>
-    </w:p>
-    <w:tbl>
-      <w:tblPr>
-        <w:tblStyle w:val="a3"/>
-        <w:tblW w:w="0" w:type="auto"/>
-        <w:tblInd w:w="360" w:type="dxa"/>
-        <w:tblLook w:val="04A0" w:firstRow="1" w:lastRow="0" w:firstColumn="1" w:lastColumn="0" w:noHBand="0" w:noVBand="1"/>
-      </w:tblPr>
-      <w:tblGrid>
-        <w:gridCol w:w="628"/>
-        <w:gridCol w:w="1134"/>
-        <w:gridCol w:w="1134"/>
-        <w:gridCol w:w="1559"/>
-        <w:gridCol w:w="1984"/>
-        <w:gridCol w:w="1843"/>
-        <w:gridCol w:w="1134"/>
-      </w:tblGrid>
-      <w:tr>
-        <w:trPr>
-          <w:trHeight w:val="397"/>
-        </w:trPr>
-        <w:tc>
-          <w:tcPr>
-            <w:tcW w:w="628" w:type="dxa"/>
-            <w:vAlign w:val="center"/>
-          </w:tcPr>
-          <w:p>
-            <w:pPr>
-              <w:spacing w:after="0" w:line="240" w:lineRule="auto"/>
-              <w:jc w:val="center"/>
-              <w:rPr>
-                <w:b/>
-              </w:rPr>
-            </w:pPr>
-            <w:r>
-              <w:rPr>
-                <w:b/>
-              </w:rPr>
-              <w:t>№</w:t>
-            </w:r>
-          </w:p>
-        </w:tc>
-        <w:tc>
-          <w:tcPr>
-            <w:tcW w:w="1134" w:type="dxa"/>
-            <w:vAlign w:val="center"/>
-          </w:tcPr>
-          <w:p>
-            <w:pPr>
-              <w:spacing w:after="0" w:line="240" w:lineRule="auto"/>
-              <w:jc w:val="center"/>
-              <w:rPr>
-                <w:b/>
-              </w:rPr>
-            </w:pPr>
-            <w:r>
-              <w:rPr>
-                <w:b/>
-              </w:rPr>
-              <w:t>ЖЭУ</w:t>
-            </w:r>
-          </w:p>
-        </w:tc>
-        <w:tc>
-          <w:tcPr>
-            <w:tcW w:w="1134" w:type="dxa"/>
-            <w:vAlign w:val="center"/>
-          </w:tcPr>
-          <w:p>
-            <w:pPr>
-              <w:spacing w:after="0" w:line="240" w:lineRule="auto"/>
-              <w:jc w:val="center"/>
-              <w:rPr>
-                <w:b/>
-              </w:rPr>
-            </w:pPr>
-            <w:r>
-              <w:rPr>
-                <w:b/>
-              </w:rPr>
-              <w:t>Время</w:t>
-            </w:r>
-          </w:p>
-        </w:tc>
-        <w:tc>
-          <w:tcPr>
-            <w:tcW w:w="1559" w:type="dxa"/>
-            <w:vAlign w:val="center"/>
-          </w:tcPr>
-          <w:p>
-            <w:pPr>
-              <w:spacing w:after="0" w:line="240" w:lineRule="auto"/>
-              <w:jc w:val="center"/>
-              <w:rPr>
-                <w:b/>
-              </w:rPr>
-            </w:pPr>
-            <w:r>
-              <w:rPr>
-                <w:b/>
-              </w:rPr>
-              <w:t>Адрес</w:t>
-            </w:r>
-          </w:p>
-        </w:tc>
-        <w:tc>
-          <w:tcPr>
-            <w:tcW w:w="1984" w:type="dxa"/>
-            <w:vAlign w:val="center"/>
-          </w:tcPr>
-          <w:p>
-            <w:pPr>
-              <w:spacing w:after="0" w:line="240" w:lineRule="auto"/>
-              <w:jc w:val="center"/>
-              <w:rPr>
-                <w:b/>
-              </w:rPr>
-            </w:pPr>
-            <w:r>
-              <w:rPr>
-                <w:b/>
-              </w:rPr>
-              <w:t>Характер неисправности</w:t>
-            </w:r>
-          </w:p>
-        </w:tc>
-        <w:tc>
-          <w:tcPr>
-            <w:tcW w:w="1843" w:type="dxa"/>
-            <w:vAlign w:val="center"/>
-          </w:tcPr>
-          <w:p>
-            <w:pPr>
-              <w:spacing w:after="0" w:line="240" w:lineRule="auto"/>
-              <w:jc w:val="center"/>
-              <w:rPr>
-                <w:b/>
-              </w:rPr>
-            </w:pPr>
-            <w:r>
-              <w:rPr>
-                <w:b/>
-              </w:rPr>
-              <w:t>Принятые меры</w:t>
-            </w:r>
-          </w:p>
-        </w:tc>
-        <w:tc>
-          <w:tcPr>
-            <w:tcW w:w="1134" w:type="dxa"/>
-            <w:vAlign w:val="center"/>
-          </w:tcPr>
-          <w:p>
-            <w:pPr>
-              <w:spacing w:after="0" w:line="240" w:lineRule="auto"/>
-              <w:jc w:val="center"/>
-              <w:rPr>
-                <w:b/>
-              </w:rPr>
-            </w:pPr>
-            <w:r>
-              <w:rPr>
-                <w:b/>
-              </w:rPr>
-              <w:t>Время</w:t>
-            </w:r>
-          </w:p>
-        </w:tc>
-      </w:tr>
-      <w:tr>
-        <w:trPr>
-          <w:trHeight w:val="397"/>
-        </w:trPr>
-        <w:tc>
-          <w:tcPr>
-            <w:tcW w:w="628" w:type="dxa"/>
-            <w:vAlign w:val="center"/>
-          </w:tcPr>
-          <w:p>
-            <w:pPr>
-              <w:spacing w:after="0" w:line="240" w:lineRule="auto"/>
-              <w:jc w:val="center"/>
-              <w:rPr>
-                <w:lang w:val="en-US"/>
-              </w:rPr>
-            </w:pPr>
-          </w:p>
-        </w:tc>
-        <w:tc>
-          <w:tcPr>
-            <w:tcW w:w="1134" w:type="dxa"/>
-            <w:vAlign w:val="center"/>
-          </w:tcPr>
-          <w:p>
-            <w:pPr>
-              <w:spacing w:after="0" w:line="240" w:lineRule="auto"/>
-              <w:jc w:val="center"/>
-              <w:rPr>
-                <w:lang w:val="en-US"/>
-              </w:rPr>
-            </w:pPr>
-          </w:p>
-        </w:tc>
-        <w:tc>
-          <w:tcPr>
-            <w:tcW w:w="1134" w:type="dxa"/>
-            <w:vAlign w:val="center"/>
-          </w:tcPr>
-          <w:p>
-            <w:pPr>
-              <w:spacing w:after="0" w:line="240" w:lineRule="auto"/>
-              <w:jc w:val="center"/>
-              <w:rPr>
-                <w:lang w:val="en-US"/>
-              </w:rPr>
-            </w:pPr>
-          </w:p>
-        </w:tc>
-        <w:tc>
-          <w:tcPr>
-            <w:tcW w:w="1559" w:type="dxa"/>
-            <w:vAlign w:val="center"/>
-          </w:tcPr>
-          <w:p>
-            <w:pPr>
-              <w:spacing w:after="0" w:line="240" w:lineRule="auto"/>
-              <w:jc w:val="center"/>
-              <w:rPr>
-                <w:lang w:val="en-US"/>
-              </w:rPr>
-            </w:pPr>
-          </w:p>
-        </w:tc>
-        <w:tc>
-          <w:tcPr>
-            <w:tcW w:w="1984" w:type="dxa"/>
-            <w:vAlign w:val="center"/>
-          </w:tcPr>
-          <w:p>
-            <w:pPr>
-              <w:spacing w:after="0" w:line="240" w:lineRule="auto"/>
-              <w:jc w:val="center"/>
-              <w:rPr>
-                <w:lang w:val="en-US"/>
-              </w:rPr>
-            </w:pPr>
-          </w:p>
-        </w:tc>
-        <w:tc>
-          <w:tcPr>
-            <w:tcW w:w="1843" w:type="dxa"/>
-            <w:vAlign w:val="center"/>
-          </w:tcPr>
-          <w:p>
-            <w:pPr>
-              <w:spacing w:after="0" w:line="240" w:lineRule="auto"/>
-              <w:jc w:val="center"/>
-              <w:rPr>
-                <w:lang w:val="en-US"/>
-              </w:rPr>
-            </w:pPr>
-          </w:p>
-        </w:tc>
-        <w:tc>
-          <w:tcPr>
-            <w:tcW w:w="1134" w:type="dxa"/>
-            <w:vAlign w:val="center"/>
-          </w:tcPr>
-          <w:p>
-            <w:pPr>
-              <w:spacing w:after="0" w:line="240" w:lineRule="auto"/>
-              <w:jc w:val="center"/>
-              <w:rPr>
-                <w:lang w:val="en-US"/>
-              </w:rPr>
-            </w:pPr>
-          </w:p>
-        </w:tc>
-      </w:tr>
-    </w:tbl>
-    <w:p>
-      <w:pPr>
-        <w:spacing w:after="0" w:line="360" w:lineRule="auto"/>
-        <w:ind w:left="357"/>
-        <w:rPr>
-          <w:sz w:val="24"/>
-          <w:szCs w:val="24"/>
-          <w:lang w:val="en-US"/>
-        </w:rPr>
-      </w:pPr>
-    </w:p>
-    <w:p>
-      <w:pPr>
-        <w:spacing w:line="360" w:lineRule="auto"/>
-        <w:ind w:left="360"/>
-        <w:rPr>
-          <w:b/>
-          <w:sz w:val="24"/>
-          <w:szCs w:val="24"/>
-        </w:rPr>
-      </w:pPr>
-      <w:r>
-        <w:rPr>
-          <w:b/>
-          <w:sz w:val="24"/>
-          <w:szCs w:val="24"/>
-        </w:rPr>
-        <w:t xml:space="preserve">Заявки ОАС по электрике </w:t>
-      </w:r>
-      <w:r>
-        <w:rPr>
-          <w:b/>
-          <w:sz w:val="24"/>
-          <w:szCs w:val="24"/>
-        </w:rPr>
-        <w:t xml:space="preserve"> </w:t>
-      </w:r>
-    </w:p>
-    <w:tbl>
-      <w:tblPr>
-        <w:tblStyle w:val="a3"/>
-        <w:tblW w:w="0" w:type="auto"/>
-        <w:tblInd w:w="360" w:type="dxa"/>
-        <w:tblLook w:val="04A0" w:firstRow="1" w:lastRow="0" w:firstColumn="1" w:lastColumn="0" w:noHBand="0" w:noVBand="1"/>
-      </w:tblPr>
-      <w:tblGrid>
-        <w:gridCol w:w="628"/>
-        <w:gridCol w:w="1134"/>
-        <w:gridCol w:w="1134"/>
-        <w:gridCol w:w="1559"/>
-        <w:gridCol w:w="1984"/>
-        <w:gridCol w:w="1843"/>
-        <w:gridCol w:w="1134"/>
-      </w:tblGrid>
-      <w:tr>
-        <w:trPr>
-          <w:trHeight w:val="397"/>
-        </w:trPr>
-        <w:tc>
-          <w:tcPr>
-            <w:tcW w:w="628" w:type="dxa"/>
-            <w:vAlign w:val="center"/>
-          </w:tcPr>
-          <w:p>
-            <w:pPr>
-              <w:spacing w:after="0" w:line="240" w:lineRule="auto"/>
-              <w:jc w:val="center"/>
-              <w:rPr>
-                <w:b/>
-              </w:rPr>
-            </w:pPr>
-            <w:r>
-              <w:rPr>
-                <w:b/>
-              </w:rPr>
-              <w:t>№</w:t>
-            </w:r>
-          </w:p>
-        </w:tc>
-        <w:tc>
-          <w:tcPr>
-            <w:tcW w:w="1134" w:type="dxa"/>
-            <w:vAlign w:val="center"/>
-          </w:tcPr>
-          <w:p>
-            <w:pPr>
-              <w:spacing w:after="0" w:line="240" w:lineRule="auto"/>
-              <w:jc w:val="center"/>
-              <w:rPr>
-                <w:b/>
-              </w:rPr>
-            </w:pPr>
-            <w:r>
-              <w:rPr>
-                <w:b/>
-              </w:rPr>
-              <w:t>ЖЭУ</w:t>
-            </w:r>
-          </w:p>
-        </w:tc>
-        <w:tc>
-          <w:tcPr>
-            <w:tcW w:w="1134" w:type="dxa"/>
-            <w:vAlign w:val="center"/>
-          </w:tcPr>
-          <w:p>
-            <w:pPr>
-              <w:spacing w:after="0" w:line="240" w:lineRule="auto"/>
-              <w:jc w:val="center"/>
-              <w:rPr>
-                <w:b/>
-              </w:rPr>
-            </w:pPr>
-            <w:r>
-              <w:rPr>
-                <w:b/>
-              </w:rPr>
-              <w:t>Время</w:t>
-            </w:r>
-          </w:p>
-        </w:tc>
-        <w:tc>
-          <w:tcPr>
-            <w:tcW w:w="1559" w:type="dxa"/>
-            <w:vAlign w:val="center"/>
-          </w:tcPr>
-          <w:p>
-            <w:pPr>
-              <w:spacing w:after="0" w:line="240" w:lineRule="auto"/>
-              <w:jc w:val="center"/>
-              <w:rPr>
-                <w:b/>
-              </w:rPr>
-            </w:pPr>
-            <w:r>
-              <w:rPr>
-                <w:b/>
-              </w:rPr>
-              <w:t>Адрес</w:t>
-            </w:r>
-          </w:p>
-        </w:tc>
-        <w:tc>
-          <w:tcPr>
-            <w:tcW w:w="1984" w:type="dxa"/>
-            <w:vAlign w:val="center"/>
-          </w:tcPr>
-          <w:p>
-            <w:pPr>
-              <w:spacing w:after="0" w:line="240" w:lineRule="auto"/>
-              <w:jc w:val="center"/>
-              <w:rPr>
-                <w:b/>
-              </w:rPr>
-            </w:pPr>
-            <w:r>
-              <w:rPr>
-                <w:b/>
-              </w:rPr>
-              <w:t>Характер неисправности</w:t>
-            </w:r>
-          </w:p>
-        </w:tc>
-        <w:tc>
-          <w:tcPr>
-            <w:tcW w:w="1843" w:type="dxa"/>
-            <w:vAlign w:val="center"/>
-          </w:tcPr>
-          <w:p>
-            <w:pPr>
-              <w:spacing w:after="0" w:line="240" w:lineRule="auto"/>
-              <w:jc w:val="center"/>
-              <w:rPr>
-                <w:b/>
-              </w:rPr>
-            </w:pPr>
-            <w:r>
-              <w:rPr>
-                <w:b/>
-              </w:rPr>
-              <w:t>Принятые меры</w:t>
-            </w:r>
-          </w:p>
-        </w:tc>
-        <w:tc>
-          <w:tcPr>
-            <w:tcW w:w="1134" w:type="dxa"/>
-            <w:vAlign w:val="center"/>
-          </w:tcPr>
-          <w:p>
-            <w:pPr>
-              <w:spacing w:after="0" w:line="240" w:lineRule="auto"/>
-              <w:jc w:val="center"/>
-              <w:rPr>
-                <w:b/>
-              </w:rPr>
-            </w:pPr>
-            <w:r>
-              <w:rPr>
-                <w:b/>
-              </w:rPr>
-              <w:t>Время</w:t>
-            </w:r>
-          </w:p>
-        </w:tc>
-      </w:tr>
-      <w:tr>
-        <w:trPr>
-          <w:trHeight w:val="397"/>
-        </w:trPr>
-        <w:tc>
-          <w:tcPr>
-            <w:tcW w:w="628" w:type="dxa"/>
-            <w:vAlign w:val="center"/>
-          </w:tcPr>
-          <w:p>
-            <w:pPr>
-              <w:spacing w:after="0" w:line="240" w:lineRule="auto"/>
-              <w:jc w:val="center"/>
-              <w:rPr>
-                <w:lang w:val="en-US"/>
-              </w:rPr>
-            </w:pPr>
-          </w:p>
-        </w:tc>
-        <w:tc>
-          <w:tcPr>
-            <w:tcW w:w="1134" w:type="dxa"/>
-            <w:vAlign w:val="center"/>
-          </w:tcPr>
-          <w:p>
-            <w:pPr>
-              <w:spacing w:after="0" w:line="240" w:lineRule="auto"/>
-              <w:jc w:val="center"/>
-              <w:rPr>
-                <w:lang w:val="en-US"/>
-              </w:rPr>
-            </w:pPr>
-          </w:p>
-        </w:tc>
-        <w:tc>
-          <w:tcPr>
-            <w:tcW w:w="1134" w:type="dxa"/>
-            <w:vAlign w:val="center"/>
-          </w:tcPr>
-          <w:p>
-            <w:pPr>
-              <w:spacing w:after="0" w:line="240" w:lineRule="auto"/>
-              <w:jc w:val="center"/>
-              <w:rPr>
-                <w:lang w:val="en-US"/>
-              </w:rPr>
-            </w:pPr>
-          </w:p>
-        </w:tc>
-        <w:tc>
-          <w:tcPr>
-            <w:tcW w:w="1559" w:type="dxa"/>
-            <w:vAlign w:val="center"/>
-          </w:tcPr>
-          <w:p>
-            <w:pPr>
-              <w:spacing w:after="0" w:line="240" w:lineRule="auto"/>
-              <w:jc w:val="center"/>
-              <w:rPr>
-                <w:lang w:val="en-US"/>
-              </w:rPr>
-            </w:pPr>
-          </w:p>
-        </w:tc>
-        <w:tc>
-          <w:tcPr>
-            <w:tcW w:w="1984" w:type="dxa"/>
-            <w:vAlign w:val="center"/>
-          </w:tcPr>
-          <w:p>
-            <w:pPr>
-              <w:spacing w:after="0" w:line="240" w:lineRule="auto"/>
-              <w:jc w:val="center"/>
-              <w:rPr>
-                <w:lang w:val="en-US"/>
-              </w:rPr>
-            </w:pPr>
-          </w:p>
-        </w:tc>
-        <w:tc>
-          <w:tcPr>
-            <w:tcW w:w="1843" w:type="dxa"/>
-            <w:vAlign w:val="center"/>
-          </w:tcPr>
-          <w:p>
-            <w:pPr>
-              <w:spacing w:after="0" w:line="240" w:lineRule="auto"/>
-              <w:jc w:val="center"/>
-              <w:rPr>
-                <w:lang w:val="en-US"/>
-              </w:rPr>
-            </w:pPr>
-          </w:p>
-        </w:tc>
-        <w:tc>
-          <w:tcPr>
-            <w:tcW w:w="1134" w:type="dxa"/>
-            <w:vAlign w:val="center"/>
-          </w:tcPr>
-          <w:p>
-            <w:pPr>
-              <w:spacing w:after="0" w:line="240" w:lineRule="auto"/>
-              <w:jc w:val="center"/>
-              <w:rPr>
-                <w:lang w:val="en-US"/>
-              </w:rPr>
-            </w:pPr>
-          </w:p>
-        </w:tc>
-      </w:tr>
-    </w:tbl>
-    <w:p>
-      <w:pPr>
-        <w:spacing w:line="360" w:lineRule="auto"/>
-        <w:ind w:left="709"/>
-        <w:rPr>
-          <w:lang w:val="en-US"/>
-        </w:rPr>
-      </w:pPr>
+      <w:r>
+        <w:rPr>
+          <w:sz w:val="24"/>
+          <w:szCs w:val="24"/>
+        </w:rPr>
+        <w:t>}</w:t>
+      </w:r>
     </w:p>
     <w:p>
       <w:pPr>
@@ -2780,7 +2220,7 @@
 </file>
 
 <file path=customXml/itemProps1.xml><?xml version="1.0" encoding="utf-8"?>
-<ds:datastoreItem xmlns:ds="http://schemas.openxmlformats.org/officeDocument/2006/customXml" ds:itemID="{B8B7FD0F-12E9-444E-9F37-C62AABCEC4DD}">
+<ds:datastoreItem xmlns:ds="http://schemas.openxmlformats.org/officeDocument/2006/customXml" ds:itemID="{14CC0A3A-9792-461B-849D-76C17A50ED19}">
   <ds:schemaRefs>
     <ds:schemaRef ds:uri="http://schemas.openxmlformats.org/officeDocument/2006/bibliography"/>
   </ds:schemaRefs>

</xml_diff>